<commit_message>
Corrección de pequeños errores
</commit_message>
<xml_diff>
--- a/p6_SI/res/Resultados_Practica_6.docx
+++ b/p6_SI/res/Resultados_Practica_6.docx
@@ -82,7 +82,7 @@
                         <a:effectLst/>
                         <a:extLst>
                           <a:ext uri="{C572A759-6A51-4108-AA02-DFA0A04FC94B}">
-                            <ma14:wrappingTextBoxFlag xmlns:lc="http://schemas.openxmlformats.org/drawingml/2006/lockedCanvas" xmlns:ma14="http://schemas.microsoft.com/office/mac/drawingml/2011/main" xmlns:w="http://schemas.openxmlformats.org/wordprocessingml/2006/main" xmlns:w10="urn:schemas-microsoft-com:office:word" xmlns:v="urn:schemas-microsoft-com:vml" xmlns:o="urn:schemas-microsoft-com:office:office" xmlns:mv="urn:schemas-microsoft-com:mac:vml" xmlns:mo="http://schemas.microsoft.com/office/mac/office/2008/main" xmlns=""/>
+                            <ma14:wrappingTextBoxFlag xmlns="" xmlns:mo="http://schemas.microsoft.com/office/mac/office/2008/main" xmlns:mv="urn:schemas-microsoft-com:mac:vml" xmlns:o="urn:schemas-microsoft-com:office:office" xmlns:v="urn:schemas-microsoft-com:vml" xmlns:w10="urn:schemas-microsoft-com:office:word" xmlns:w="http://schemas.openxmlformats.org/wordprocessingml/2006/main" xmlns:ma14="http://schemas.microsoft.com/office/mac/drawingml/2011/main" xmlns:lc="http://schemas.openxmlformats.org/drawingml/2006/lockedCanvas"/>
                           </a:ext>
                         </a:extLst>
                       </wps:spPr>
@@ -1591,7 +1591,10 @@
         <w:t>Número de símbolos =</w:t>
       </w:r>
       <w:r>
-        <w:t xml:space="preserve"> 46</w:t>
+        <w:t xml:space="preserve"> 4</w:t>
+      </w:r>
+      <w:r>
+        <w:t>5</w:t>
       </w:r>
     </w:p>
     <w:p>
@@ -3047,7 +3050,7 @@
 </file>
 
 <file path=customXml/itemProps1.xml><?xml version="1.0" encoding="utf-8"?>
-<ds:datastoreItem xmlns:ds="http://schemas.openxmlformats.org/officeDocument/2006/customXml" ds:itemID="{478DD888-E8AF-46C4-B986-33B8675DB76F}">
+<ds:datastoreItem xmlns:ds="http://schemas.openxmlformats.org/officeDocument/2006/customXml" ds:itemID="{6C063EBD-50F7-4073-AECC-E3EB2D26B2D4}">
   <ds:schemaRefs>
     <ds:schemaRef ds:uri="http://schemas.openxmlformats.org/officeDocument/2006/bibliography"/>
   </ds:schemaRefs>

</xml_diff>